<commit_message>
adding planning and estimation diagram
</commit_message>
<xml_diff>
--- a/report/FaceRecognitionSynopsis.docx
+++ b/report/FaceRecognitionSynopsis.docx
@@ -5800,131 +5800,16 @@
       <w:pPr>
         <w:ind w:left="-450"/>
       </w:pPr>
-    </w:p>
-    <w:p>
-      <w:pPr>
-        <w:pStyle w:val="Heading3"/>
-      </w:pPr>
-      <w:bookmarkStart w:id="20" w:name="_Toc344539158"/>
-      <w:r>
-        <w:t>Tracking Gantt</w:t>
-      </w:r>
-      <w:bookmarkStart w:id="21" w:name="_GoBack"/>
-      <w:bookmarkEnd w:id="20"/>
-      <w:bookmarkEnd w:id="21"/>
-    </w:p>
-    <w:p>
-      <w:pPr>
-        <w:ind w:left="-450"/>
-      </w:pPr>
-    </w:p>
-    <w:p>
-      <w:pPr>
-        <w:pStyle w:val="Heading3"/>
-      </w:pPr>
-      <w:bookmarkStart w:id="22" w:name="_Toc344539159"/>
-      <w:r>
-        <w:t>Pert chart (Network Diagram)</w:t>
-      </w:r>
-      <w:bookmarkEnd w:id="22"/>
-    </w:p>
-    <w:p>
-      <w:pPr>
-        <w:ind w:left="-450"/>
-      </w:pPr>
-    </w:p>
-    <w:p>
-      <w:pPr>
-        <w:ind w:left="-450"/>
-      </w:pPr>
-    </w:p>
-    <w:p>
-      <w:pPr>
-        <w:pStyle w:val="Heading1"/>
-      </w:pPr>
-      <w:bookmarkStart w:id="23" w:name="_Toc344539160"/>
-      <w:r>
-        <w:t>Scope</w:t>
-      </w:r>
-      <w:r>
-        <w:t xml:space="preserve"> of the Solution</w:t>
-      </w:r>
-      <w:bookmarkEnd w:id="23"/>
-    </w:p>
-    <w:p>
-      <w:pPr>
-        <w:jc w:val="both"/>
-      </w:pPr>
-      <w:r>
-        <w:t>Currently this software is aime</w:t>
-      </w:r>
-      <w:r>
-        <w:t>d for a human Face Recognition</w:t>
-      </w:r>
-      <w:r>
-        <w:t>.</w:t>
-      </w:r>
-      <w:r>
-        <w:t xml:space="preserve"> User input photo should be clear and recognizable. </w:t>
-      </w:r>
-    </w:p>
-    <w:p>
-      <w:pPr>
-        <w:jc w:val="both"/>
-      </w:pPr>
-      <w:r>
-        <w:t>We have developed this for Desktop Computers running on Windows Operating System. It can be enhanced to support UNIX / Linux, MAC OSX Operating systems.</w:t>
-      </w:r>
-    </w:p>
-    <w:p>
-      <w:pPr>
-        <w:jc w:val="both"/>
-      </w:pPr>
-      <w:r>
-        <w:t>Our software will not be integrated with Mobile Application right now. But in future we can easily extend to support that.</w:t>
-      </w:r>
-    </w:p>
-    <w:p>
-      <w:pPr>
-        <w:ind w:left="-450"/>
-      </w:pPr>
-    </w:p>
-    <w:p>
-      <w:pPr>
-        <w:pStyle w:val="Heading1"/>
-      </w:pPr>
-      <w:bookmarkStart w:id="24" w:name="_Toc344539161"/>
-      <w:r>
-        <w:t>Analysis</w:t>
-      </w:r>
-      <w:bookmarkEnd w:id="24"/>
-    </w:p>
-    <w:p/>
-    <w:p>
-      <w:pPr>
-        <w:pStyle w:val="Heading2"/>
-      </w:pPr>
-      <w:bookmarkStart w:id="25" w:name="_Toc344539162"/>
-      <w:r>
-        <w:t>Context Diagram</w:t>
-      </w:r>
-      <w:bookmarkEnd w:id="25"/>
-    </w:p>
-    <w:p>
-      <w:pPr>
-        <w:jc w:val="center"/>
-      </w:pPr>
       <w:r>
         <w:rPr>
           <w:noProof/>
           <w:lang w:bidi="ar-SA"/>
         </w:rPr>
-        <w:lastRenderedPageBreak/>
         <w:drawing>
           <wp:inline distT="0" distB="0" distL="0" distR="0">
-            <wp:extent cx="5943600" cy="3343275"/>
+            <wp:extent cx="6477000" cy="3241964"/>
             <wp:effectExtent l="0" t="0" r="0" b="0"/>
-            <wp:docPr id="3" name="Picture 3"/>
+            <wp:docPr id="11" name="Picture 11"/>
             <wp:cNvGraphicFramePr>
               <a:graphicFrameLocks xmlns:a="http://schemas.openxmlformats.org/drawingml/2006/main" noChangeAspect="1"/>
             </wp:cNvGraphicFramePr>
@@ -5932,11 +5817,11 @@
               <a:graphicData uri="http://schemas.openxmlformats.org/drawingml/2006/picture">
                 <pic:pic xmlns:pic="http://schemas.openxmlformats.org/drawingml/2006/picture">
                   <pic:nvPicPr>
-                    <pic:cNvPr id="0" name="Slide1.JPG"/>
+                    <pic:cNvPr id="0" name="gyantt.JPG"/>
                     <pic:cNvPicPr/>
                   </pic:nvPicPr>
                   <pic:blipFill>
-                    <a:blip r:embed="rId22">
+                    <a:blip r:embed="rId22" cstate="print">
                       <a:extLst>
                         <a:ext uri="{28A0092B-C50C-407E-A947-70E740481C1C}">
                           <a14:useLocalDpi xmlns:a14="http://schemas.microsoft.com/office/drawing/2010/main" val="0"/>
@@ -5950,7 +5835,7 @@
                   <pic:spPr>
                     <a:xfrm>
                       <a:off x="0" y="0"/>
-                      <a:ext cx="5943600" cy="3343275"/>
+                      <a:ext cx="6477000" cy="3241964"/>
                     </a:xfrm>
                     <a:prstGeom prst="rect">
                       <a:avLst/>
@@ -5965,28 +5850,18 @@
     </w:p>
     <w:p>
       <w:pPr>
-        <w:pStyle w:val="Heading2"/>
-      </w:pPr>
-      <w:bookmarkStart w:id="26" w:name="_Toc344539163"/>
-      <w:r>
-        <w:t>Data Flow Diagram</w:t>
-      </w:r>
-      <w:bookmarkEnd w:id="26"/>
-    </w:p>
-    <w:p>
-      <w:pPr>
         <w:pStyle w:val="Heading3"/>
       </w:pPr>
-      <w:bookmarkStart w:id="27" w:name="_Toc344539164"/>
-      <w:r>
-        <w:t>Level 0</w:t>
-      </w:r>
-      <w:r>
-        <w:t xml:space="preserve"> DFD</w:t>
-      </w:r>
-      <w:bookmarkEnd w:id="27"/>
-    </w:p>
-    <w:p>
+      <w:bookmarkStart w:id="20" w:name="_Toc344539158"/>
+      <w:r>
+        <w:t>Tracking Gantt</w:t>
+      </w:r>
+      <w:bookmarkEnd w:id="20"/>
+    </w:p>
+    <w:p>
+      <w:pPr>
+        <w:ind w:left="-450"/>
+      </w:pPr>
       <w:r>
         <w:rPr>
           <w:noProof/>
@@ -5994,9 +5869,9 @@
         </w:rPr>
         <w:drawing>
           <wp:inline distT="0" distB="0" distL="0" distR="0">
-            <wp:extent cx="5943600" cy="3343275"/>
+            <wp:extent cx="6477000" cy="3394363"/>
             <wp:effectExtent l="0" t="0" r="0" b="0"/>
-            <wp:docPr id="4" name="Picture 4"/>
+            <wp:docPr id="10" name="Picture 10"/>
             <wp:cNvGraphicFramePr>
               <a:graphicFrameLocks xmlns:a="http://schemas.openxmlformats.org/drawingml/2006/main" noChangeAspect="1"/>
             </wp:cNvGraphicFramePr>
@@ -6004,7 +5879,7 @@
               <a:graphicData uri="http://schemas.openxmlformats.org/drawingml/2006/picture">
                 <pic:pic xmlns:pic="http://schemas.openxmlformats.org/drawingml/2006/picture">
                   <pic:nvPicPr>
-                    <pic:cNvPr id="0" name="Slide2.JPG"/>
+                    <pic:cNvPr id="0" name="tracking-gyatt.JPG"/>
                     <pic:cNvPicPr/>
                   </pic:nvPicPr>
                   <pic:blipFill>
@@ -6022,7 +5897,7 @@
                   <pic:spPr>
                     <a:xfrm>
                       <a:off x="0" y="0"/>
-                      <a:ext cx="5943600" cy="3343275"/>
+                      <a:ext cx="6477000" cy="3394363"/>
                     </a:xfrm>
                     <a:prstGeom prst="rect">
                       <a:avLst/>
@@ -6039,27 +5914,27 @@
       <w:pPr>
         <w:pStyle w:val="Heading3"/>
       </w:pPr>
-      <w:bookmarkStart w:id="28" w:name="_Toc344539165"/>
-      <w:r>
-        <w:t>Level 1</w:t>
-      </w:r>
-      <w:r>
-        <w:t xml:space="preserve"> DFD</w:t>
-      </w:r>
-      <w:bookmarkEnd w:id="28"/>
-    </w:p>
-    <w:p>
+      <w:bookmarkStart w:id="21" w:name="_Toc344539159"/>
+      <w:r>
+        <w:lastRenderedPageBreak/>
+        <w:t>Pert chart (Network Diagram)</w:t>
+      </w:r>
+      <w:bookmarkEnd w:id="21"/>
+    </w:p>
+    <w:p>
+      <w:pPr>
+        <w:ind w:left="-450"/>
+      </w:pPr>
       <w:r>
         <w:rPr>
           <w:noProof/>
           <w:lang w:bidi="ar-SA"/>
         </w:rPr>
-        <w:lastRenderedPageBreak/>
         <w:drawing>
           <wp:inline distT="0" distB="0" distL="0" distR="0">
-            <wp:extent cx="5943600" cy="3343275"/>
-            <wp:effectExtent l="0" t="0" r="0" b="0"/>
-            <wp:docPr id="5" name="Picture 5"/>
+            <wp:extent cx="6532418" cy="4599710"/>
+            <wp:effectExtent l="0" t="0" r="1905" b="0"/>
+            <wp:docPr id="9" name="Picture 9"/>
             <wp:cNvGraphicFramePr>
               <a:graphicFrameLocks xmlns:a="http://schemas.openxmlformats.org/drawingml/2006/main" noChangeAspect="1"/>
             </wp:cNvGraphicFramePr>
@@ -6067,7 +5942,7 @@
               <a:graphicData uri="http://schemas.openxmlformats.org/drawingml/2006/picture">
                 <pic:pic xmlns:pic="http://schemas.openxmlformats.org/drawingml/2006/picture">
                   <pic:nvPicPr>
-                    <pic:cNvPr id="0" name="Slide3.JPG"/>
+                    <pic:cNvPr id="0" name="pert.JPG"/>
                     <pic:cNvPicPr/>
                   </pic:nvPicPr>
                   <pic:blipFill>
@@ -6085,7 +5960,7 @@
                   <pic:spPr>
                     <a:xfrm>
                       <a:off x="0" y="0"/>
-                      <a:ext cx="5943600" cy="3343275"/>
+                      <a:ext cx="6532418" cy="4599710"/>
                     </a:xfrm>
                     <a:prstGeom prst="rect">
                       <a:avLst/>
@@ -6098,8 +5973,88 @@
         </w:drawing>
       </w:r>
     </w:p>
+    <w:p>
+      <w:pPr>
+        <w:ind w:left="-450"/>
+      </w:pPr>
+    </w:p>
+    <w:p>
+      <w:pPr>
+        <w:pStyle w:val="Heading1"/>
+      </w:pPr>
+      <w:bookmarkStart w:id="22" w:name="_Toc344539160"/>
+      <w:r>
+        <w:t>Scope</w:t>
+      </w:r>
+      <w:r>
+        <w:t xml:space="preserve"> of the Solution</w:t>
+      </w:r>
+      <w:bookmarkEnd w:id="22"/>
+    </w:p>
+    <w:p>
+      <w:pPr>
+        <w:jc w:val="both"/>
+      </w:pPr>
+      <w:r>
+        <w:t>Currently this software is aime</w:t>
+      </w:r>
+      <w:r>
+        <w:t>d for a human Face Recognition</w:t>
+      </w:r>
+      <w:r>
+        <w:t>.</w:t>
+      </w:r>
+      <w:r>
+        <w:t xml:space="preserve"> User input photo should be clear and recognizable. </w:t>
+      </w:r>
+    </w:p>
+    <w:p>
+      <w:pPr>
+        <w:jc w:val="both"/>
+      </w:pPr>
+      <w:r>
+        <w:t>We have developed this for Desktop Computers running on Windows Operating System. It can be enhanced to support UNIX / Linux, MAC OSX Operating systems.</w:t>
+      </w:r>
+    </w:p>
+    <w:p>
+      <w:pPr>
+        <w:jc w:val="both"/>
+      </w:pPr>
+      <w:r>
+        <w:t>Our software will not be integrated with Mobile Application right now. But in future we can easily extend to support that.</w:t>
+      </w:r>
+    </w:p>
+    <w:p>
+      <w:pPr>
+        <w:ind w:left="-450"/>
+      </w:pPr>
+    </w:p>
+    <w:p>
+      <w:pPr>
+        <w:pStyle w:val="Heading1"/>
+      </w:pPr>
+      <w:bookmarkStart w:id="23" w:name="_Toc344539161"/>
+      <w:r>
+        <w:t>Analysis</w:t>
+      </w:r>
+      <w:bookmarkEnd w:id="23"/>
+    </w:p>
     <w:p/>
     <w:p>
+      <w:pPr>
+        <w:pStyle w:val="Heading2"/>
+      </w:pPr>
+      <w:bookmarkStart w:id="24" w:name="_Toc344539162"/>
+      <w:r>
+        <w:lastRenderedPageBreak/>
+        <w:t>Context Diagram</w:t>
+      </w:r>
+      <w:bookmarkEnd w:id="24"/>
+    </w:p>
+    <w:p>
+      <w:pPr>
+        <w:jc w:val="center"/>
+      </w:pPr>
       <w:r>
         <w:rPr>
           <w:noProof/>
@@ -6109,7 +6064,7 @@
           <wp:inline distT="0" distB="0" distL="0" distR="0">
             <wp:extent cx="5943600" cy="3343275"/>
             <wp:effectExtent l="0" t="0" r="0" b="0"/>
-            <wp:docPr id="6" name="Picture 6"/>
+            <wp:docPr id="3" name="Picture 3"/>
             <wp:cNvGraphicFramePr>
               <a:graphicFrameLocks xmlns:a="http://schemas.openxmlformats.org/drawingml/2006/main" noChangeAspect="1"/>
             </wp:cNvGraphicFramePr>
@@ -6117,7 +6072,7 @@
               <a:graphicData uri="http://schemas.openxmlformats.org/drawingml/2006/picture">
                 <pic:pic xmlns:pic="http://schemas.openxmlformats.org/drawingml/2006/picture">
                   <pic:nvPicPr>
-                    <pic:cNvPr id="0" name="Slide4.JPG"/>
+                    <pic:cNvPr id="0" name="Slide1.JPG"/>
                     <pic:cNvPicPr/>
                   </pic:nvPicPr>
                   <pic:blipFill>
@@ -6148,22 +6103,28 @@
         </w:drawing>
       </w:r>
     </w:p>
-    <w:p/>
-    <w:p/>
-    <w:p/>
+    <w:p>
+      <w:pPr>
+        <w:pStyle w:val="Heading2"/>
+      </w:pPr>
+      <w:bookmarkStart w:id="25" w:name="_Toc344539163"/>
+      <w:r>
+        <w:t>Data Flow Diagram</w:t>
+      </w:r>
+      <w:bookmarkEnd w:id="25"/>
+    </w:p>
     <w:p>
       <w:pPr>
         <w:pStyle w:val="Heading3"/>
       </w:pPr>
-      <w:bookmarkStart w:id="29" w:name="_Toc344539166"/>
-      <w:r>
-        <w:lastRenderedPageBreak/>
-        <w:t>Level 2</w:t>
+      <w:bookmarkStart w:id="26" w:name="_Toc344539164"/>
+      <w:r>
+        <w:t>Level 0</w:t>
       </w:r>
       <w:r>
         <w:t xml:space="preserve"> DFD</w:t>
       </w:r>
-      <w:bookmarkEnd w:id="29"/>
+      <w:bookmarkEnd w:id="26"/>
     </w:p>
     <w:p>
       <w:r>
@@ -6175,7 +6136,7 @@
           <wp:inline distT="0" distB="0" distL="0" distR="0">
             <wp:extent cx="5943600" cy="3343275"/>
             <wp:effectExtent l="0" t="0" r="0" b="0"/>
-            <wp:docPr id="7" name="Picture 7"/>
+            <wp:docPr id="4" name="Picture 4"/>
             <wp:cNvGraphicFramePr>
               <a:graphicFrameLocks xmlns:a="http://schemas.openxmlformats.org/drawingml/2006/main" noChangeAspect="1"/>
             </wp:cNvGraphicFramePr>
@@ -6183,7 +6144,7 @@
               <a:graphicData uri="http://schemas.openxmlformats.org/drawingml/2006/picture">
                 <pic:pic xmlns:pic="http://schemas.openxmlformats.org/drawingml/2006/picture">
                   <pic:nvPicPr>
-                    <pic:cNvPr id="0" name="Slide5.JPG"/>
+                    <pic:cNvPr id="0" name="Slide2.JPG"/>
                     <pic:cNvPicPr/>
                   </pic:nvPicPr>
                   <pic:blipFill>
@@ -6214,42 +6175,220 @@
         </w:drawing>
       </w:r>
     </w:p>
+    <w:p>
+      <w:pPr>
+        <w:pStyle w:val="Heading3"/>
+      </w:pPr>
+      <w:bookmarkStart w:id="27" w:name="_Toc344539165"/>
+      <w:r>
+        <w:lastRenderedPageBreak/>
+        <w:t>Level 1</w:t>
+      </w:r>
+      <w:r>
+        <w:t xml:space="preserve"> DFD</w:t>
+      </w:r>
+      <w:bookmarkEnd w:id="27"/>
+    </w:p>
+    <w:p>
+      <w:r>
+        <w:rPr>
+          <w:noProof/>
+          <w:lang w:bidi="ar-SA"/>
+        </w:rPr>
+        <w:drawing>
+          <wp:inline distT="0" distB="0" distL="0" distR="0">
+            <wp:extent cx="5943600" cy="3343275"/>
+            <wp:effectExtent l="0" t="0" r="0" b="0"/>
+            <wp:docPr id="5" name="Picture 5"/>
+            <wp:cNvGraphicFramePr>
+              <a:graphicFrameLocks xmlns:a="http://schemas.openxmlformats.org/drawingml/2006/main" noChangeAspect="1"/>
+            </wp:cNvGraphicFramePr>
+            <a:graphic xmlns:a="http://schemas.openxmlformats.org/drawingml/2006/main">
+              <a:graphicData uri="http://schemas.openxmlformats.org/drawingml/2006/picture">
+                <pic:pic xmlns:pic="http://schemas.openxmlformats.org/drawingml/2006/picture">
+                  <pic:nvPicPr>
+                    <pic:cNvPr id="0" name="Slide3.JPG"/>
+                    <pic:cNvPicPr/>
+                  </pic:nvPicPr>
+                  <pic:blipFill>
+                    <a:blip r:embed="rId27">
+                      <a:extLst>
+                        <a:ext uri="{28A0092B-C50C-407E-A947-70E740481C1C}">
+                          <a14:useLocalDpi xmlns:a14="http://schemas.microsoft.com/office/drawing/2010/main" val="0"/>
+                        </a:ext>
+                      </a:extLst>
+                    </a:blip>
+                    <a:stretch>
+                      <a:fillRect/>
+                    </a:stretch>
+                  </pic:blipFill>
+                  <pic:spPr>
+                    <a:xfrm>
+                      <a:off x="0" y="0"/>
+                      <a:ext cx="5943600" cy="3343275"/>
+                    </a:xfrm>
+                    <a:prstGeom prst="rect">
+                      <a:avLst/>
+                    </a:prstGeom>
+                  </pic:spPr>
+                </pic:pic>
+              </a:graphicData>
+            </a:graphic>
+          </wp:inline>
+        </w:drawing>
+      </w:r>
+    </w:p>
     <w:p/>
     <w:p>
-      <w:pPr>
-        <w:pStyle w:val="Heading2"/>
-      </w:pPr>
-      <w:bookmarkStart w:id="30" w:name="_Toc344539167"/>
-      <w:r>
-        <w:t>E-R Diagram</w:t>
-      </w:r>
-      <w:bookmarkEnd w:id="30"/>
+      <w:r>
+        <w:rPr>
+          <w:noProof/>
+          <w:lang w:bidi="ar-SA"/>
+        </w:rPr>
+        <w:drawing>
+          <wp:inline distT="0" distB="0" distL="0" distR="0">
+            <wp:extent cx="5943600" cy="3343275"/>
+            <wp:effectExtent l="0" t="0" r="0" b="0"/>
+            <wp:docPr id="6" name="Picture 6"/>
+            <wp:cNvGraphicFramePr>
+              <a:graphicFrameLocks xmlns:a="http://schemas.openxmlformats.org/drawingml/2006/main" noChangeAspect="1"/>
+            </wp:cNvGraphicFramePr>
+            <a:graphic xmlns:a="http://schemas.openxmlformats.org/drawingml/2006/main">
+              <a:graphicData uri="http://schemas.openxmlformats.org/drawingml/2006/picture">
+                <pic:pic xmlns:pic="http://schemas.openxmlformats.org/drawingml/2006/picture">
+                  <pic:nvPicPr>
+                    <pic:cNvPr id="0" name="Slide4.JPG"/>
+                    <pic:cNvPicPr/>
+                  </pic:nvPicPr>
+                  <pic:blipFill>
+                    <a:blip r:embed="rId28">
+                      <a:extLst>
+                        <a:ext uri="{28A0092B-C50C-407E-A947-70E740481C1C}">
+                          <a14:useLocalDpi xmlns:a14="http://schemas.microsoft.com/office/drawing/2010/main" val="0"/>
+                        </a:ext>
+                      </a:extLst>
+                    </a:blip>
+                    <a:stretch>
+                      <a:fillRect/>
+                    </a:stretch>
+                  </pic:blipFill>
+                  <pic:spPr>
+                    <a:xfrm>
+                      <a:off x="0" y="0"/>
+                      <a:ext cx="5943600" cy="3343275"/>
+                    </a:xfrm>
+                    <a:prstGeom prst="rect">
+                      <a:avLst/>
+                    </a:prstGeom>
+                  </pic:spPr>
+                </pic:pic>
+              </a:graphicData>
+            </a:graphic>
+          </wp:inline>
+        </w:drawing>
+      </w:r>
     </w:p>
     <w:p/>
     <w:p/>
+    <w:p/>
+    <w:p>
+      <w:pPr>
+        <w:pStyle w:val="Heading3"/>
+      </w:pPr>
+      <w:bookmarkStart w:id="28" w:name="_Toc344539166"/>
+      <w:r>
+        <w:t>Level 2</w:t>
+      </w:r>
+      <w:r>
+        <w:t xml:space="preserve"> DFD</w:t>
+      </w:r>
+      <w:bookmarkEnd w:id="28"/>
+    </w:p>
+    <w:p>
+      <w:r>
+        <w:rPr>
+          <w:noProof/>
+          <w:lang w:bidi="ar-SA"/>
+        </w:rPr>
+        <w:drawing>
+          <wp:inline distT="0" distB="0" distL="0" distR="0">
+            <wp:extent cx="5943600" cy="3343275"/>
+            <wp:effectExtent l="0" t="0" r="0" b="0"/>
+            <wp:docPr id="7" name="Picture 7"/>
+            <wp:cNvGraphicFramePr>
+              <a:graphicFrameLocks xmlns:a="http://schemas.openxmlformats.org/drawingml/2006/main" noChangeAspect="1"/>
+            </wp:cNvGraphicFramePr>
+            <a:graphic xmlns:a="http://schemas.openxmlformats.org/drawingml/2006/main">
+              <a:graphicData uri="http://schemas.openxmlformats.org/drawingml/2006/picture">
+                <pic:pic xmlns:pic="http://schemas.openxmlformats.org/drawingml/2006/picture">
+                  <pic:nvPicPr>
+                    <pic:cNvPr id="0" name="Slide5.JPG"/>
+                    <pic:cNvPicPr/>
+                  </pic:nvPicPr>
+                  <pic:blipFill>
+                    <a:blip r:embed="rId29">
+                      <a:extLst>
+                        <a:ext uri="{28A0092B-C50C-407E-A947-70E740481C1C}">
+                          <a14:useLocalDpi xmlns:a14="http://schemas.microsoft.com/office/drawing/2010/main" val="0"/>
+                        </a:ext>
+                      </a:extLst>
+                    </a:blip>
+                    <a:stretch>
+                      <a:fillRect/>
+                    </a:stretch>
+                  </pic:blipFill>
+                  <pic:spPr>
+                    <a:xfrm>
+                      <a:off x="0" y="0"/>
+                      <a:ext cx="5943600" cy="3343275"/>
+                    </a:xfrm>
+                    <a:prstGeom prst="rect">
+                      <a:avLst/>
+                    </a:prstGeom>
+                  </pic:spPr>
+                </pic:pic>
+              </a:graphicData>
+            </a:graphic>
+          </wp:inline>
+        </w:drawing>
+      </w:r>
+    </w:p>
+    <w:p/>
     <w:p>
       <w:pPr>
         <w:pStyle w:val="Heading2"/>
       </w:pPr>
-      <w:bookmarkStart w:id="31" w:name="_Toc344539168"/>
-      <w:r>
-        <w:t>Class Diagram</w:t>
-      </w:r>
-      <w:bookmarkEnd w:id="31"/>
+      <w:bookmarkStart w:id="29" w:name="_Toc344539167"/>
+      <w:r>
+        <w:t>E-R Diagram</w:t>
+      </w:r>
+      <w:bookmarkEnd w:id="29"/>
     </w:p>
     <w:p/>
     <w:p/>
     <w:p>
       <w:pPr>
+        <w:pStyle w:val="Heading2"/>
+      </w:pPr>
+      <w:bookmarkStart w:id="30" w:name="_Toc344539168"/>
+      <w:r>
+        <w:t>Class Diagram</w:t>
+      </w:r>
+      <w:bookmarkEnd w:id="30"/>
+    </w:p>
+    <w:p/>
+    <w:p/>
+    <w:p>
+      <w:pPr>
         <w:pStyle w:val="Heading1"/>
       </w:pPr>
-      <w:bookmarkStart w:id="32" w:name="_Toc344229910"/>
-      <w:bookmarkStart w:id="33" w:name="_Toc344539169"/>
+      <w:bookmarkStart w:id="31" w:name="_Toc344229910"/>
+      <w:bookmarkStart w:id="32" w:name="_Toc344539169"/>
       <w:r>
         <w:t>Database &amp; Table Details</w:t>
       </w:r>
+      <w:bookmarkEnd w:id="31"/>
       <w:bookmarkEnd w:id="32"/>
-      <w:bookmarkEnd w:id="33"/>
     </w:p>
     <w:p>
       <w:r>
@@ -6290,7 +6429,7 @@
         <w:pStyle w:val="Heading1"/>
         <w:ind w:left="720"/>
       </w:pPr>
-      <w:bookmarkStart w:id="34" w:name="_Toc344539170"/>
+      <w:bookmarkStart w:id="33" w:name="_Toc344539170"/>
       <w:proofErr w:type="gramStart"/>
       <w:r>
         <w:t>COMPLETE  DATA</w:t>
@@ -6299,22 +6438,22 @@
       <w:r>
         <w:t xml:space="preserve"> STRUCTURE</w:t>
       </w:r>
+      <w:bookmarkEnd w:id="33"/>
+    </w:p>
+    <w:p>
+      <w:pPr>
+        <w:pStyle w:val="Heading2"/>
+      </w:pPr>
+      <w:bookmarkStart w:id="34" w:name="_Toc344229912"/>
+      <w:r>
+        <w:tab/>
+      </w:r>
+      <w:bookmarkStart w:id="35" w:name="_Toc344539171"/>
+      <w:r>
+        <w:t>Module Description</w:t>
+      </w:r>
       <w:bookmarkEnd w:id="34"/>
-    </w:p>
-    <w:p>
-      <w:pPr>
-        <w:pStyle w:val="Heading2"/>
-      </w:pPr>
-      <w:bookmarkStart w:id="35" w:name="_Toc344229912"/>
-      <w:r>
-        <w:tab/>
-      </w:r>
-      <w:bookmarkStart w:id="36" w:name="_Toc344539171"/>
-      <w:r>
-        <w:t>Module Description</w:t>
-      </w:r>
       <w:bookmarkEnd w:id="35"/>
-      <w:bookmarkEnd w:id="36"/>
     </w:p>
     <w:p/>
     <w:p>
@@ -6372,7 +6511,7 @@
       <w:pPr>
         <w:pStyle w:val="Heading3"/>
       </w:pPr>
-      <w:bookmarkStart w:id="37" w:name="_Toc344539172"/>
+      <w:bookmarkStart w:id="36" w:name="_Toc344539172"/>
       <w:r>
         <w:t>Face recogni</w:t>
       </w:r>
@@ -6382,7 +6521,7 @@
       <w:r>
         <w:t xml:space="preserve"> Server</w:t>
       </w:r>
-      <w:bookmarkEnd w:id="37"/>
+      <w:bookmarkEnd w:id="36"/>
     </w:p>
     <w:p>
       <w:r>
@@ -6450,7 +6589,7 @@
       <w:pPr>
         <w:pStyle w:val="Heading3"/>
       </w:pPr>
-      <w:bookmarkStart w:id="38" w:name="_Toc344539174"/>
+      <w:bookmarkStart w:id="37" w:name="_Toc344539174"/>
       <w:r>
         <w:t>face recogni</w:t>
       </w:r>
@@ -6460,35 +6599,86 @@
       <w:r>
         <w:t xml:space="preserve"> Database</w:t>
       </w:r>
+      <w:bookmarkEnd w:id="37"/>
+    </w:p>
+    <w:p>
+      <w:r>
+        <w:t>Face Recogni</w:t>
+      </w:r>
+      <w:r>
+        <w:t>tion</w:t>
+      </w:r>
+      <w:r>
+        <w:t xml:space="preserve"> System will have a unified database for storing all the information. It can be a networked database or a database situated in the server machine.</w:t>
+      </w:r>
+    </w:p>
+    <w:p>
+      <w:pPr>
+        <w:pStyle w:val="Heading2"/>
+      </w:pPr>
+      <w:bookmarkStart w:id="38" w:name="_Toc344229913"/>
+      <w:bookmarkStart w:id="39" w:name="_Toc344539175"/>
+      <w:r>
+        <w:t>E</w:t>
+      </w:r>
+      <w:r>
+        <w:t>stimation</w:t>
+      </w:r>
       <w:bookmarkEnd w:id="38"/>
-    </w:p>
-    <w:p>
-      <w:r>
-        <w:t>Face Recogni</w:t>
-      </w:r>
-      <w:r>
-        <w:t>tion</w:t>
-      </w:r>
-      <w:r>
-        <w:t xml:space="preserve"> System will have a unified database for storing all the information. It can be a networked database or a database situated in the server machine.</w:t>
-      </w:r>
-    </w:p>
-    <w:p>
-      <w:pPr>
-        <w:pStyle w:val="Heading2"/>
-      </w:pPr>
-      <w:bookmarkStart w:id="39" w:name="_Toc344229913"/>
-      <w:bookmarkStart w:id="40" w:name="_Toc344539175"/>
-      <w:r>
-        <w:t>E</w:t>
-      </w:r>
-      <w:r>
-        <w:t>stimation</w:t>
-      </w:r>
       <w:bookmarkEnd w:id="39"/>
+    </w:p>
+    <w:p>
+      <w:bookmarkStart w:id="40" w:name="_GoBack"/>
+      <w:r>
+        <w:rPr>
+          <w:noProof/>
+          <w:lang w:bidi="ar-SA"/>
+        </w:rPr>
+        <w:lastRenderedPageBreak/>
+        <w:drawing>
+          <wp:inline distT="0" distB="0" distL="0" distR="0">
+            <wp:extent cx="5943600" cy="4122420"/>
+            <wp:effectExtent l="0" t="0" r="0" b="0"/>
+            <wp:docPr id="12" name="Picture 12"/>
+            <wp:cNvGraphicFramePr>
+              <a:graphicFrameLocks xmlns:a="http://schemas.openxmlformats.org/drawingml/2006/main" noChangeAspect="1"/>
+            </wp:cNvGraphicFramePr>
+            <a:graphic xmlns:a="http://schemas.openxmlformats.org/drawingml/2006/main">
+              <a:graphicData uri="http://schemas.openxmlformats.org/drawingml/2006/picture">
+                <pic:pic xmlns:pic="http://schemas.openxmlformats.org/drawingml/2006/picture">
+                  <pic:nvPicPr>
+                    <pic:cNvPr id="0" name="tasks.JPG"/>
+                    <pic:cNvPicPr/>
+                  </pic:nvPicPr>
+                  <pic:blipFill>
+                    <a:blip r:embed="rId30">
+                      <a:extLst>
+                        <a:ext uri="{28A0092B-C50C-407E-A947-70E740481C1C}">
+                          <a14:useLocalDpi xmlns:a14="http://schemas.microsoft.com/office/drawing/2010/main" val="0"/>
+                        </a:ext>
+                      </a:extLst>
+                    </a:blip>
+                    <a:stretch>
+                      <a:fillRect/>
+                    </a:stretch>
+                  </pic:blipFill>
+                  <pic:spPr>
+                    <a:xfrm>
+                      <a:off x="0" y="0"/>
+                      <a:ext cx="5943600" cy="4122420"/>
+                    </a:xfrm>
+                    <a:prstGeom prst="rect">
+                      <a:avLst/>
+                    </a:prstGeom>
+                  </pic:spPr>
+                </pic:pic>
+              </a:graphicData>
+            </a:graphic>
+          </wp:inline>
+        </w:drawing>
+      </w:r>
       <w:bookmarkEnd w:id="40"/>
     </w:p>
-    <w:p/>
     <w:p>
       <w:pPr>
         <w:pStyle w:val="Heading2"/>
@@ -6598,7 +6788,6 @@
         <w:spacing w:before="0" w:line="288" w:lineRule="auto"/>
       </w:pPr>
       <w:r>
-        <w:lastRenderedPageBreak/>
         <w:t>Agile Software Development model will be used while developing this software.</w:t>
       </w:r>
     </w:p>
@@ -6684,6 +6873,7 @@
         </w:numPr>
       </w:pPr>
       <w:r>
+        <w:lastRenderedPageBreak/>
         <w:t xml:space="preserve">The software will provide a backup and restore feature in case of loss of data.  </w:t>
       </w:r>
     </w:p>
@@ -6970,7 +7160,7 @@
           <w:rFonts w:ascii="Arial" w:eastAsia="Arial" w:hAnsi="Arial" w:cs="Arial"/>
         </w:rPr>
       </w:pPr>
-      <w:hyperlink r:id="rId27" w:history="1">
+      <w:hyperlink r:id="rId31" w:history="1">
         <w:r>
           <w:rPr>
             <w:rStyle w:val="Hyperlink"/>
@@ -6992,7 +7182,7 @@
           <w:rFonts w:ascii="Arial" w:eastAsia="Arial" w:hAnsi="Arial" w:cs="Arial"/>
         </w:rPr>
       </w:pPr>
-      <w:hyperlink r:id="rId28" w:history="1">
+      <w:hyperlink r:id="rId32" w:history="1">
         <w:r>
           <w:rPr>
             <w:rStyle w:val="Hyperlink"/>
@@ -7014,7 +7204,7 @@
           <w:rFonts w:ascii="Arial" w:eastAsia="Arial" w:hAnsi="Arial" w:cs="Arial"/>
         </w:rPr>
       </w:pPr>
-      <w:hyperlink r:id="rId29" w:history="1">
+      <w:hyperlink r:id="rId33" w:history="1">
         <w:r>
           <w:rPr>
             <w:rStyle w:val="Hyperlink"/>
@@ -7036,7 +7226,7 @@
           <w:rFonts w:ascii="Arial" w:eastAsia="Arial" w:hAnsi="Arial" w:cs="Arial"/>
         </w:rPr>
       </w:pPr>
-      <w:hyperlink r:id="rId30" w:history="1">
+      <w:hyperlink r:id="rId34" w:history="1">
         <w:r>
           <w:rPr>
             <w:rStyle w:val="Hyperlink"/>
@@ -7058,7 +7248,7 @@
           <w:rFonts w:ascii="Arial" w:eastAsia="Arial" w:hAnsi="Arial" w:cs="Arial"/>
         </w:rPr>
       </w:pPr>
-      <w:hyperlink r:id="rId31" w:history="1">
+      <w:hyperlink r:id="rId35" w:history="1">
         <w:r>
           <w:rPr>
             <w:rStyle w:val="Hyperlink"/>
@@ -7080,7 +7270,7 @@
           <w:rFonts w:ascii="Arial" w:eastAsia="Arial" w:hAnsi="Arial" w:cs="Arial"/>
         </w:rPr>
       </w:pPr>
-      <w:hyperlink r:id="rId32" w:history="1">
+      <w:hyperlink r:id="rId36" w:history="1">
         <w:r>
           <w:rPr>
             <w:rStyle w:val="Hyperlink"/>
@@ -7102,7 +7292,7 @@
           <w:rFonts w:ascii="Arial" w:eastAsia="Arial" w:hAnsi="Arial" w:cs="Arial"/>
         </w:rPr>
       </w:pPr>
-      <w:hyperlink r:id="rId33" w:history="1">
+      <w:hyperlink r:id="rId37" w:history="1">
         <w:r>
           <w:rPr>
             <w:rStyle w:val="Hyperlink"/>
@@ -7124,7 +7314,7 @@
           <w:rFonts w:ascii="Arial" w:hAnsi="Arial" w:cs="Arial"/>
         </w:rPr>
       </w:pPr>
-      <w:hyperlink r:id="rId34" w:history="1">
+      <w:hyperlink r:id="rId38" w:history="1">
         <w:r>
           <w:rPr>
             <w:rStyle w:val="Hyperlink"/>
@@ -7203,7 +7393,7 @@
       </w:pPr>
     </w:p>
     <w:sectPr>
-      <w:footerReference w:type="default" r:id="rId35"/>
+      <w:footerReference w:type="default" r:id="rId39"/>
       <w:pgSz w:w="12240" w:h="15840"/>
       <w:pgMar w:top="1440" w:right="1440" w:bottom="1440" w:left="1440" w:header="720" w:footer="720" w:gutter="0"/>
       <w:pgBorders w:offsetFrom="page">
@@ -7280,7 +7470,7 @@
           <w:rPr>
             <w:noProof/>
           </w:rPr>
-          <w:t>9</w:t>
+          <w:t>16</w:t>
         </w:r>
         <w:r>
           <w:rPr>
@@ -12689,7 +12879,7 @@
 </file>
 
 <file path=customXml/itemProps1.xml><?xml version="1.0" encoding="utf-8"?>
-<ds:datastoreItem xmlns:ds="http://schemas.openxmlformats.org/officeDocument/2006/customXml" ds:itemID="{8780FFF4-4DDD-4723-9C13-7BB6C5A8EF9B}">
+<ds:datastoreItem xmlns:ds="http://schemas.openxmlformats.org/officeDocument/2006/customXml" ds:itemID="{258C0C00-556A-46C2-9898-06B125A2F60B}">
   <ds:schemaRefs>
     <ds:schemaRef ds:uri="http://schemas.openxmlformats.org/officeDocument/2006/bibliography"/>
   </ds:schemaRefs>

</xml_diff>

<commit_message>
adding class diagram and data structure
</commit_message>
<xml_diff>
--- a/report/FaceRecognitionSynopsis.docx
+++ b/report/FaceRecognitionSynopsis.docx
@@ -6387,19 +6387,70 @@
       </w:r>
       <w:bookmarkEnd w:id="30"/>
     </w:p>
+    <w:p>
+      <w:bookmarkStart w:id="31" w:name="_GoBack"/>
+      <w:r>
+        <w:rPr>
+          <w:noProof/>
+          <w:lang w:bidi="ar-SA"/>
+        </w:rPr>
+        <w:lastRenderedPageBreak/>
+        <w:drawing>
+          <wp:inline distT="0" distB="0" distL="0" distR="0">
+            <wp:extent cx="5723116" cy="6393734"/>
+            <wp:effectExtent l="0" t="0" r="0" b="7620"/>
+            <wp:docPr id="13" name="Picture 13"/>
+            <wp:cNvGraphicFramePr>
+              <a:graphicFrameLocks xmlns:a="http://schemas.openxmlformats.org/drawingml/2006/main" noChangeAspect="1"/>
+            </wp:cNvGraphicFramePr>
+            <a:graphic xmlns:a="http://schemas.openxmlformats.org/drawingml/2006/main">
+              <a:graphicData uri="http://schemas.openxmlformats.org/drawingml/2006/picture">
+                <pic:pic xmlns:pic="http://schemas.openxmlformats.org/drawingml/2006/picture">
+                  <pic:nvPicPr>
+                    <pic:cNvPr id="0" name="classdiagram.png"/>
+                    <pic:cNvPicPr/>
+                  </pic:nvPicPr>
+                  <pic:blipFill>
+                    <a:blip r:embed="rId30">
+                      <a:extLst>
+                        <a:ext uri="{28A0092B-C50C-407E-A947-70E740481C1C}">
+                          <a14:useLocalDpi xmlns:a14="http://schemas.microsoft.com/office/drawing/2010/main" val="0"/>
+                        </a:ext>
+                      </a:extLst>
+                    </a:blip>
+                    <a:stretch>
+                      <a:fillRect/>
+                    </a:stretch>
+                  </pic:blipFill>
+                  <pic:spPr>
+                    <a:xfrm>
+                      <a:off x="0" y="0"/>
+                      <a:ext cx="5723116" cy="6393734"/>
+                    </a:xfrm>
+                    <a:prstGeom prst="rect">
+                      <a:avLst/>
+                    </a:prstGeom>
+                  </pic:spPr>
+                </pic:pic>
+              </a:graphicData>
+            </a:graphic>
+          </wp:inline>
+        </w:drawing>
+      </w:r>
+      <w:bookmarkEnd w:id="31"/>
+    </w:p>
     <w:p/>
-    <w:p/>
     <w:p>
       <w:pPr>
         <w:pStyle w:val="Heading1"/>
       </w:pPr>
-      <w:bookmarkStart w:id="31" w:name="_Toc344229910"/>
-      <w:bookmarkStart w:id="32" w:name="_Toc344539169"/>
+      <w:bookmarkStart w:id="32" w:name="_Toc344229910"/>
+      <w:bookmarkStart w:id="33" w:name="_Toc344539169"/>
       <w:r>
         <w:t>Database &amp; Table Details</w:t>
       </w:r>
-      <w:bookmarkEnd w:id="31"/>
       <w:bookmarkEnd w:id="32"/>
+      <w:bookmarkEnd w:id="33"/>
     </w:p>
     <w:p>
       <w:r>
@@ -6440,32 +6491,31 @@
         <w:pStyle w:val="Heading1"/>
         <w:ind w:left="720"/>
       </w:pPr>
-      <w:bookmarkStart w:id="33" w:name="_Toc344539170"/>
+      <w:bookmarkStart w:id="34" w:name="_Toc344539170"/>
       <w:proofErr w:type="gramStart"/>
       <w:r>
-        <w:lastRenderedPageBreak/>
         <w:t>COMPLETE  DATA</w:t>
       </w:r>
       <w:proofErr w:type="gramEnd"/>
       <w:r>
         <w:t xml:space="preserve"> STRUCTURE</w:t>
       </w:r>
-      <w:bookmarkEnd w:id="33"/>
+      <w:bookmarkEnd w:id="34"/>
     </w:p>
     <w:p>
       <w:pPr>
         <w:pStyle w:val="Heading2"/>
       </w:pPr>
-      <w:bookmarkStart w:id="34" w:name="_Toc344229912"/>
+      <w:bookmarkStart w:id="35" w:name="_Toc344229912"/>
       <w:r>
         <w:tab/>
       </w:r>
-      <w:bookmarkStart w:id="35" w:name="_Toc344539171"/>
+      <w:bookmarkStart w:id="36" w:name="_Toc344539171"/>
       <w:r>
         <w:t>Module Description</w:t>
       </w:r>
-      <w:bookmarkEnd w:id="34"/>
       <w:bookmarkEnd w:id="35"/>
+      <w:bookmarkEnd w:id="36"/>
     </w:p>
     <w:p>
       <w:r>
@@ -6522,7 +6572,7 @@
       <w:pPr>
         <w:pStyle w:val="Heading3"/>
       </w:pPr>
-      <w:bookmarkStart w:id="36" w:name="_Toc344539172"/>
+      <w:bookmarkStart w:id="37" w:name="_Toc344539172"/>
       <w:r>
         <w:t>Face recogni</w:t>
       </w:r>
@@ -6532,7 +6582,7 @@
       <w:r>
         <w:t xml:space="preserve"> Server</w:t>
       </w:r>
-      <w:bookmarkEnd w:id="36"/>
+      <w:bookmarkEnd w:id="37"/>
     </w:p>
     <w:p>
       <w:r>
@@ -6600,7 +6650,7 @@
       <w:pPr>
         <w:pStyle w:val="Heading3"/>
       </w:pPr>
-      <w:bookmarkStart w:id="37" w:name="_Toc344539174"/>
+      <w:bookmarkStart w:id="38" w:name="_Toc344539174"/>
       <w:r>
         <w:t>face recogni</w:t>
       </w:r>
@@ -6610,7 +6660,7 @@
       <w:r>
         <w:t xml:space="preserve"> Database</w:t>
       </w:r>
-      <w:bookmarkEnd w:id="37"/>
+      <w:bookmarkEnd w:id="38"/>
     </w:p>
     <w:p>
       <w:r>
@@ -6627,16 +6677,16 @@
       <w:pPr>
         <w:pStyle w:val="Heading2"/>
       </w:pPr>
-      <w:bookmarkStart w:id="38" w:name="_Toc344229913"/>
-      <w:bookmarkStart w:id="39" w:name="_Toc344539175"/>
+      <w:bookmarkStart w:id="39" w:name="_Toc344229913"/>
+      <w:bookmarkStart w:id="40" w:name="_Toc344539175"/>
       <w:r>
         <w:t>E</w:t>
       </w:r>
       <w:r>
         <w:t>stimation</w:t>
       </w:r>
-      <w:bookmarkEnd w:id="38"/>
       <w:bookmarkEnd w:id="39"/>
+      <w:bookmarkEnd w:id="40"/>
     </w:p>
     <w:p>
       <w:r>
@@ -6661,7 +6711,7 @@
                     <pic:cNvPicPr/>
                   </pic:nvPicPr>
                   <pic:blipFill>
-                    <a:blip r:embed="rId30">
+                    <a:blip r:embed="rId31">
                       <a:extLst>
                         <a:ext uri="{28A0092B-C50C-407E-A947-70E740481C1C}">
                           <a14:useLocalDpi xmlns:a14="http://schemas.microsoft.com/office/drawing/2010/main" val="0"/>
@@ -6692,13 +6742,13 @@
       <w:pPr>
         <w:pStyle w:val="Heading2"/>
       </w:pPr>
-      <w:bookmarkStart w:id="40" w:name="_Toc344229914"/>
-      <w:bookmarkStart w:id="41" w:name="_Toc344539176"/>
+      <w:bookmarkStart w:id="41" w:name="_Toc344229914"/>
+      <w:bookmarkStart w:id="42" w:name="_Toc344539176"/>
       <w:r>
         <w:t>Data Structure</w:t>
       </w:r>
-      <w:bookmarkEnd w:id="40"/>
       <w:bookmarkEnd w:id="41"/>
+      <w:bookmarkEnd w:id="42"/>
     </w:p>
     <w:p/>
     <w:p/>
@@ -6706,13 +6756,13 @@
       <w:pPr>
         <w:pStyle w:val="Heading2"/>
       </w:pPr>
-      <w:bookmarkStart w:id="42" w:name="_Toc344229916"/>
-      <w:bookmarkStart w:id="43" w:name="_Toc344539177"/>
+      <w:bookmarkStart w:id="43" w:name="_Toc344229916"/>
+      <w:bookmarkStart w:id="44" w:name="_Toc344539177"/>
       <w:r>
         <w:t>Implementation Methodology</w:t>
       </w:r>
-      <w:bookmarkEnd w:id="42"/>
       <w:bookmarkEnd w:id="43"/>
+      <w:bookmarkEnd w:id="44"/>
     </w:p>
     <w:p>
       <w:pPr>
@@ -6805,7 +6855,7 @@
         <w:pStyle w:val="Heading1"/>
         <w:ind w:left="720"/>
       </w:pPr>
-      <w:bookmarkStart w:id="44" w:name="_Toc344539179"/>
+      <w:bookmarkStart w:id="45" w:name="_Toc344539179"/>
       <w:proofErr w:type="gramStart"/>
       <w:r>
         <w:t>S</w:t>
@@ -6813,7 +6863,7 @@
       <w:r>
         <w:t>ECURITY  MECHANISM</w:t>
       </w:r>
-      <w:bookmarkEnd w:id="44"/>
+      <w:bookmarkEnd w:id="45"/>
       <w:proofErr w:type="gramEnd"/>
     </w:p>
     <w:p>
@@ -6891,11 +6941,11 @@
         <w:pStyle w:val="Heading1"/>
         <w:ind w:left="720"/>
       </w:pPr>
-      <w:bookmarkStart w:id="45" w:name="_Toc344539181"/>
+      <w:bookmarkStart w:id="46" w:name="_Toc344539181"/>
       <w:r>
         <w:t>bIBLIOGRAPHY</w:t>
       </w:r>
-      <w:bookmarkEnd w:id="45"/>
+      <w:bookmarkEnd w:id="46"/>
     </w:p>
     <w:p>
       <w:pPr>
@@ -7141,7 +7191,7 @@
           <w:rFonts w:ascii="Arial" w:eastAsia="Arial" w:hAnsi="Arial" w:cs="Arial"/>
         </w:rPr>
       </w:pPr>
-      <w:hyperlink r:id="rId31" w:history="1">
+      <w:hyperlink r:id="rId32" w:history="1">
         <w:r>
           <w:rPr>
             <w:rStyle w:val="Hyperlink"/>
@@ -7163,7 +7213,7 @@
           <w:rFonts w:ascii="Arial" w:eastAsia="Arial" w:hAnsi="Arial" w:cs="Arial"/>
         </w:rPr>
       </w:pPr>
-      <w:hyperlink r:id="rId32" w:history="1">
+      <w:hyperlink r:id="rId33" w:history="1">
         <w:r>
           <w:rPr>
             <w:rStyle w:val="Hyperlink"/>
@@ -7185,7 +7235,7 @@
           <w:rFonts w:ascii="Arial" w:eastAsia="Arial" w:hAnsi="Arial" w:cs="Arial"/>
         </w:rPr>
       </w:pPr>
-      <w:hyperlink r:id="rId33" w:history="1">
+      <w:hyperlink r:id="rId34" w:history="1">
         <w:r>
           <w:rPr>
             <w:rStyle w:val="Hyperlink"/>
@@ -7207,7 +7257,7 @@
           <w:rFonts w:ascii="Arial" w:eastAsia="Arial" w:hAnsi="Arial" w:cs="Arial"/>
         </w:rPr>
       </w:pPr>
-      <w:hyperlink r:id="rId34" w:history="1">
+      <w:hyperlink r:id="rId35" w:history="1">
         <w:r>
           <w:rPr>
             <w:rStyle w:val="Hyperlink"/>
@@ -7216,8 +7266,6 @@
           <w:t>http://www.codeplex.com/</w:t>
         </w:r>
       </w:hyperlink>
-      <w:bookmarkStart w:id="46" w:name="_GoBack"/>
-      <w:bookmarkEnd w:id="46"/>
     </w:p>
     <w:p>
       <w:pPr>
@@ -7231,7 +7279,7 @@
           <w:rFonts w:ascii="Arial" w:eastAsia="Arial" w:hAnsi="Arial" w:cs="Arial"/>
         </w:rPr>
       </w:pPr>
-      <w:hyperlink r:id="rId35" w:history="1">
+      <w:hyperlink r:id="rId36" w:history="1">
         <w:r>
           <w:rPr>
             <w:rStyle w:val="Hyperlink"/>
@@ -7253,7 +7301,7 @@
           <w:rFonts w:ascii="Arial" w:eastAsia="Arial" w:hAnsi="Arial" w:cs="Arial"/>
         </w:rPr>
       </w:pPr>
-      <w:hyperlink r:id="rId36" w:history="1">
+      <w:hyperlink r:id="rId37" w:history="1">
         <w:r>
           <w:rPr>
             <w:rStyle w:val="Hyperlink"/>
@@ -7275,7 +7323,7 @@
           <w:rFonts w:ascii="Arial" w:eastAsia="Arial" w:hAnsi="Arial" w:cs="Arial"/>
         </w:rPr>
       </w:pPr>
-      <w:hyperlink r:id="rId37" w:history="1">
+      <w:hyperlink r:id="rId38" w:history="1">
         <w:r>
           <w:rPr>
             <w:rStyle w:val="Hyperlink"/>
@@ -7297,7 +7345,7 @@
           <w:rFonts w:ascii="Arial" w:hAnsi="Arial" w:cs="Arial"/>
         </w:rPr>
       </w:pPr>
-      <w:hyperlink r:id="rId38" w:history="1">
+      <w:hyperlink r:id="rId39" w:history="1">
         <w:r>
           <w:rPr>
             <w:rStyle w:val="Hyperlink"/>
@@ -7376,7 +7424,7 @@
       </w:pPr>
     </w:p>
     <w:sectPr>
-      <w:footerReference w:type="default" r:id="rId39"/>
+      <w:footerReference w:type="default" r:id="rId40"/>
       <w:pgSz w:w="12240" w:h="15840"/>
       <w:pgMar w:top="1440" w:right="1440" w:bottom="1440" w:left="1440" w:header="720" w:footer="720" w:gutter="0"/>
       <w:pgBorders w:offsetFrom="page">
@@ -7453,7 +7501,7 @@
           <w:rPr>
             <w:noProof/>
           </w:rPr>
-          <w:t>18</w:t>
+          <w:t>19</w:t>
         </w:r>
         <w:r>
           <w:rPr>
@@ -12862,7 +12910,7 @@
 </file>
 
 <file path=customXml/itemProps1.xml><?xml version="1.0" encoding="utf-8"?>
-<ds:datastoreItem xmlns:ds="http://schemas.openxmlformats.org/officeDocument/2006/customXml" ds:itemID="{7C471138-07BF-4749-95F1-F55375D39837}">
+<ds:datastoreItem xmlns:ds="http://schemas.openxmlformats.org/officeDocument/2006/customXml" ds:itemID="{238FEA4C-EE42-4A01-8896-56099F61D3EE}">
   <ds:schemaRefs>
     <ds:schemaRef ds:uri="http://schemas.openxmlformats.org/officeDocument/2006/bibliography"/>
   </ds:schemaRefs>

</xml_diff>